<commit_message>
Removed {Pluto & Sedna from Planets List
</commit_message>
<xml_diff>
--- a/ThePlanets.docx
+++ b/ThePlanets.docx
@@ -41,20 +41,8 @@
       <w:r>
         <w:t xml:space="preserve">Neptune </w:t>
       </w:r>
-    </w:p>
-    <w:p>
-      <w:r>
-        <w:t>Pluto</w:t>
-      </w:r>
-    </w:p>
-    <w:p>
-      <w:proofErr w:type="spellStart"/>
-      <w:r>
-        <w:t>Sedna</w:t>
-      </w:r>
       <w:bookmarkStart w:id="0" w:name="_GoBack"/>
       <w:bookmarkEnd w:id="0"/>
-      <w:proofErr w:type="spellEnd"/>
     </w:p>
     <w:sectPr>
       <w:pgSz w:w="11906" w:h="16838"/>

</xml_diff>